<commit_message>
Saved Copy for Backup
No special significance for development
</commit_message>
<xml_diff>
--- a/Resources/Links.docx
+++ b/Resources/Links.docx
@@ -9,13 +9,320 @@
       <w:r>
         <w:t>References</w:t>
       </w:r>
+      <w:r>
+        <w:t xml:space="preserve"> including abbreviations</w:t>
+      </w:r>
     </w:p>
     <w:p>
       <w:pPr>
         <w:pStyle w:val="Heading2"/>
       </w:pPr>
       <w:r>
-        <w:t>Degrowth</w:t>
+        <w:t>Main reference site for data and exercises</w:t>
+      </w:r>
+    </w:p>
+    <w:p>
+      <w:hyperlink r:id="rId5" w:history="1">
+        <w:r>
+          <w:rPr>
+            <w:rStyle w:val="Hyperlink"/>
+          </w:rPr>
+          <w:t>https://github.com/axfreeman/Using-Economic-Data/tree/main/Resources</w:t>
+        </w:r>
+      </w:hyperlink>
+    </w:p>
+    <w:p>
+      <w:pPr>
+        <w:pStyle w:val="Heading2"/>
+      </w:pPr>
+      <w:r>
+        <w:t xml:space="preserve">Data sources </w:t>
+      </w:r>
+    </w:p>
+    <w:p>
+      <w:r>
+        <w:t xml:space="preserve">Bureau of Economic Affairs </w:t>
+      </w:r>
+      <w:r>
+        <w:t xml:space="preserve">(BEA) - for </w:t>
+      </w:r>
+      <w:r>
+        <w:t>US</w:t>
+      </w:r>
+      <w:r>
+        <w:t xml:space="preserve"> National Income and Product Accounts (NIPA)</w:t>
+      </w:r>
+      <w:r>
+        <w:t xml:space="preserve"> </w:t>
+      </w:r>
+      <w:hyperlink r:id="rId6" w:history="1">
+        <w:r>
+          <w:rPr>
+            <w:rStyle w:val="Hyperlink"/>
+          </w:rPr>
+          <w:t>https://www.bea.gov/</w:t>
+        </w:r>
+      </w:hyperlink>
+      <w:r>
+        <w:t xml:space="preserve"> </w:t>
+      </w:r>
+    </w:p>
+    <w:p>
+      <w:r>
+        <w:t xml:space="preserve">BEA Interactive tables </w:t>
+      </w:r>
+      <w:hyperlink r:id="rId7" w:anchor="reqid=19&amp;step=2&amp;isuri=1&amp;1921=survey" w:history="1">
+        <w:r>
+          <w:rPr>
+            <w:rStyle w:val="Hyperlink"/>
+          </w:rPr>
+          <w:t>https://apps.bea.gov/iTable/iTable.cfm?reqid=19&amp;step=2#reqid=19&amp;step=2&amp;isuri=1&amp;1921=survey</w:t>
+        </w:r>
+      </w:hyperlink>
+      <w:r>
+        <w:t xml:space="preserve"> </w:t>
+      </w:r>
+    </w:p>
+    <w:p>
+      <w:r>
+        <w:t>Bureau of Labour Statistics (</w:t>
+      </w:r>
+      <w:r>
+        <w:t xml:space="preserve">BLS) - </w:t>
+      </w:r>
+      <w:r>
+        <w:t>for employment statistics</w:t>
+      </w:r>
+      <w:r>
+        <w:t>:</w:t>
+      </w:r>
+      <w:r>
+        <w:t xml:space="preserve"> </w:t>
+      </w:r>
+      <w:hyperlink r:id="rId8" w:history="1">
+        <w:r>
+          <w:rPr>
+            <w:rStyle w:val="Hyperlink"/>
+          </w:rPr>
+          <w:t>https://www.bls.gov/bls/employment.htm</w:t>
+        </w:r>
+      </w:hyperlink>
+      <w:r>
+        <w:t xml:space="preserve"> </w:t>
+      </w:r>
+    </w:p>
+    <w:p>
+      <w:r>
+        <w:t xml:space="preserve">Penn World Tables: </w:t>
+      </w:r>
+      <w:hyperlink r:id="rId9" w:history="1">
+        <w:r>
+          <w:rPr>
+            <w:rStyle w:val="Hyperlink"/>
+          </w:rPr>
+          <w:t>https://www.rug.nl/ggdc/productivity/pwt/?lang=en</w:t>
+        </w:r>
+      </w:hyperlink>
+    </w:p>
+    <w:p>
+      <w:r>
+        <w:t xml:space="preserve">National Bureau of Economic Research </w:t>
+      </w:r>
+      <w:r>
+        <w:t xml:space="preserve">(NBER) </w:t>
+      </w:r>
+      <w:r>
+        <w:t xml:space="preserve">(recessions and cycles) </w:t>
+      </w:r>
+      <w:hyperlink r:id="rId10" w:history="1">
+        <w:r>
+          <w:rPr>
+            <w:rStyle w:val="Hyperlink"/>
+          </w:rPr>
+          <w:t>https://www.nber.org/</w:t>
+        </w:r>
+      </w:hyperlink>
+      <w:r>
+        <w:t xml:space="preserve"> </w:t>
+      </w:r>
+    </w:p>
+    <w:p>
+      <w:r>
+        <w:t xml:space="preserve">NBER business cycle dating: </w:t>
+      </w:r>
+      <w:hyperlink r:id="rId11" w:history="1">
+        <w:r>
+          <w:rPr>
+            <w:rStyle w:val="Hyperlink"/>
+          </w:rPr>
+          <w:t>https://www.nber.org/research/business-cycle-dating</w:t>
+        </w:r>
+      </w:hyperlink>
+      <w:r>
+        <w:t xml:space="preserve"> </w:t>
+      </w:r>
+    </w:p>
+    <w:p>
+      <w:r>
+        <w:t xml:space="preserve">International Monetary Fund (IMF) databases for the World Economic Outlook: </w:t>
+      </w:r>
+      <w:hyperlink r:id="rId12" w:anchor="sort=%40imfdate%20descending" w:history="1">
+        <w:r>
+          <w:rPr>
+            <w:rStyle w:val="Hyperlink"/>
+          </w:rPr>
+          <w:t>https://www.imf.org/en/Publications/SPROLLS/world-economic-outlook-databases#sort=%40imfdate%20descending</w:t>
+        </w:r>
+      </w:hyperlink>
+      <w:r>
+        <w:t xml:space="preserve"> </w:t>
+      </w:r>
+    </w:p>
+    <w:p>
+      <w:r>
+        <w:t>World Bank</w:t>
+      </w:r>
+      <w:r>
+        <w:t xml:space="preserve"> </w:t>
+      </w:r>
+      <w:hyperlink r:id="rId13" w:history="1">
+        <w:r>
+          <w:rPr>
+            <w:rStyle w:val="Hyperlink"/>
+          </w:rPr>
+          <w:t>https://databank.worldbank.org/source/world-development-indicators</w:t>
+        </w:r>
+      </w:hyperlink>
+      <w:r>
+        <w:t xml:space="preserve"> </w:t>
+      </w:r>
+    </w:p>
+    <w:p>
+      <w:r>
+        <w:t xml:space="preserve">United Nations </w:t>
+      </w:r>
+      <w:hyperlink r:id="rId14" w:history="1">
+        <w:r>
+          <w:rPr>
+            <w:rStyle w:val="Hyperlink"/>
+          </w:rPr>
+          <w:t>http://data.un.org/</w:t>
+        </w:r>
+      </w:hyperlink>
+    </w:p>
+    <w:p>
+      <w:r>
+        <w:t>United</w:t>
+      </w:r>
+      <w:r>
+        <w:t xml:space="preserve"> Nations </w:t>
+      </w:r>
+      <w:r>
+        <w:t>Conference on</w:t>
+      </w:r>
+      <w:r>
+        <w:t xml:space="preserve"> Trade and Development (</w:t>
+      </w:r>
+      <w:r>
+        <w:t>UNCTAD</w:t>
+      </w:r>
+      <w:r>
+        <w:t>)</w:t>
+      </w:r>
+      <w:r>
+        <w:t xml:space="preserve"> </w:t>
+      </w:r>
+      <w:hyperlink r:id="rId15" w:history="1">
+        <w:r>
+          <w:rPr>
+            <w:rStyle w:val="Hyperlink"/>
+          </w:rPr>
+          <w:t>https://unctad.org/statistics</w:t>
+        </w:r>
+      </w:hyperlink>
+      <w:r>
+        <w:t xml:space="preserve"> </w:t>
+      </w:r>
+    </w:p>
+    <w:p>
+      <w:r>
+        <w:t>Organi</w:t>
+      </w:r>
+      <w:r>
+        <w:t>zation for Economic Cooperation and Development (</w:t>
+      </w:r>
+      <w:r>
+        <w:t>OECD</w:t>
+      </w:r>
+      <w:r>
+        <w:t>)</w:t>
+      </w:r>
+      <w:r>
+        <w:t xml:space="preserve"> </w:t>
+      </w:r>
+      <w:hyperlink r:id="rId16" w:history="1">
+        <w:r>
+          <w:rPr>
+            <w:rStyle w:val="Hyperlink"/>
+          </w:rPr>
+          <w:t>https://data.oecd.org/</w:t>
+        </w:r>
+      </w:hyperlink>
+      <w:r>
+        <w:t xml:space="preserve"> </w:t>
+      </w:r>
+    </w:p>
+    <w:p>
+      <w:r>
+        <w:t xml:space="preserve">International Labour Organization (ILO) </w:t>
+      </w:r>
+      <w:hyperlink r:id="rId17" w:history="1">
+        <w:r>
+          <w:rPr>
+            <w:rStyle w:val="Hyperlink"/>
+          </w:rPr>
+          <w:t>https://ilostat.ilo.org/about/get-started/</w:t>
+        </w:r>
+      </w:hyperlink>
+      <w:r>
+        <w:t xml:space="preserve"> </w:t>
+      </w:r>
+    </w:p>
+    <w:p>
+      <w:r>
+        <w:t xml:space="preserve">IMF World Economic Outlook reports: </w:t>
+      </w:r>
+      <w:hyperlink r:id="rId18" w:history="1">
+        <w:r>
+          <w:rPr>
+            <w:rStyle w:val="Hyperlink"/>
+          </w:rPr>
+          <w:t>https://www.imf.org/en/Publications/WEO</w:t>
+        </w:r>
+      </w:hyperlink>
+      <w:r>
+        <w:t xml:space="preserve"> </w:t>
+      </w:r>
+    </w:p>
+    <w:p>
+      <w:r>
+        <w:t>Fed</w:t>
+      </w:r>
+    </w:p>
+    <w:p>
+      <w:pPr>
+        <w:pStyle w:val="Heading2"/>
+      </w:pPr>
+      <w:r>
+        <w:t>Critiques of GDP</w:t>
+      </w:r>
+    </w:p>
+    <w:p>
+      <w:pPr>
+        <w:pStyle w:val="Heading3"/>
+      </w:pPr>
+      <w:r>
+        <w:t>degrowth</w:t>
       </w:r>
     </w:p>
     <w:p>
@@ -44,6 +351,69 @@
           <w:rStyle w:val="a-size-extra-large"/>
         </w:rPr>
         <w:t>Exploring Degrowth: A Critical Guide. London: Pluto Press</w:t>
+      </w:r>
+    </w:p>
+    <w:p>
+      <w:pPr>
+        <w:pStyle w:val="Heading3"/>
+      </w:pPr>
+      <w:r>
+        <w:t>Is GDP measured properly?</w:t>
+      </w:r>
+    </w:p>
+    <w:p>
+      <w:pPr>
+        <w:pStyle w:val="referencetext"/>
+      </w:pPr>
+      <w:r>
+        <w:t xml:space="preserve">Assa, J. 2017. </w:t>
+      </w:r>
+      <w:r>
+        <w:rPr>
+          <w:i/>
+        </w:rPr>
+        <w:t>The Financialization o</w:t>
+      </w:r>
+      <w:r>
+        <w:rPr>
+          <w:i/>
+        </w:rPr>
+        <w:t>f</w:t>
+      </w:r>
+      <w:r>
+        <w:rPr>
+          <w:i/>
+        </w:rPr>
+        <w:t xml:space="preserve"> GDP: Implications for economic theory and policy. </w:t>
+      </w:r>
+      <w:r>
+        <w:t>London and New York: Routledge.</w:t>
+      </w:r>
+    </w:p>
+    <w:p>
+      <w:pPr>
+        <w:pStyle w:val="referencetext"/>
+      </w:pPr>
+      <w:r>
+        <w:t xml:space="preserve">Lepenies, P. </w:t>
+      </w:r>
+      <w:r>
+        <w:rPr>
+          <w:i/>
+          <w:iCs/>
+        </w:rPr>
+        <w:t xml:space="preserve">Why GDP? </w:t>
+      </w:r>
+      <w:hyperlink r:id="rId19" w:history="1">
+        <w:r>
+          <w:rPr>
+            <w:rStyle w:val="Hyperlink"/>
+          </w:rPr>
+          <w:t>https://www.project-syndicate.org/commentary/why-gdp-by-philipp-lepenies-2016-08</w:t>
+        </w:r>
+      </w:hyperlink>
+      <w:r>
+        <w:t xml:space="preserve"> </w:t>
       </w:r>
     </w:p>
     <w:p>
@@ -68,9 +438,41 @@
           <w:sz w:val="20"/>
           <w:szCs w:val="20"/>
         </w:rPr>
-        <w:t xml:space="preserve">Independent Evaluation Office of the International Monetary Fund: </w:t>
-      </w:r>
-      <w:hyperlink r:id="rId4" w:history="1">
+        <w:t>Independent Evaluation Office</w:t>
+      </w:r>
+      <w:r>
+        <w:rPr>
+          <w:rFonts w:ascii="Calibri" w:hAnsi="Calibri" w:cs="Calibri"/>
+          <w:sz w:val="20"/>
+          <w:szCs w:val="20"/>
+        </w:rPr>
+        <w:t xml:space="preserve"> (IEO)</w:t>
+      </w:r>
+      <w:r>
+        <w:rPr>
+          <w:rFonts w:ascii="Calibri" w:hAnsi="Calibri" w:cs="Calibri"/>
+          <w:sz w:val="20"/>
+          <w:szCs w:val="20"/>
+        </w:rPr>
+        <w:t xml:space="preserve"> of the International Monetary Fund</w:t>
+      </w:r>
+      <w:r>
+        <w:rPr>
+          <w:rFonts w:ascii="Calibri" w:hAnsi="Calibri" w:cs="Calibri"/>
+          <w:sz w:val="20"/>
+          <w:szCs w:val="20"/>
+        </w:rPr>
+        <w:t xml:space="preserve"> (IMF)</w:t>
+      </w:r>
+      <w:r>
+        <w:rPr>
+          <w:rFonts w:ascii="Calibri" w:hAnsi="Calibri" w:cs="Calibri"/>
+          <w:sz w:val="20"/>
+          <w:szCs w:val="20"/>
+        </w:rPr>
+        <w:t xml:space="preserve">: </w:t>
+      </w:r>
+      <w:hyperlink r:id="rId20" w:history="1">
         <w:r>
           <w:rPr>
             <w:rStyle w:val="Hyperlink"/>
@@ -109,13 +511,18 @@
     </w:p>
     <w:p>
       <w:pPr>
+        <w:pStyle w:val="ListParagraph"/>
+        <w:numPr>
+          <w:ilvl w:val="0"/>
+          <w:numId w:val="1"/>
+        </w:numPr>
         <w:rPr>
           <w:rFonts w:ascii="Calibri" w:hAnsi="Calibri" w:cs="Calibri"/>
           <w:sz w:val="20"/>
           <w:szCs w:val="20"/>
         </w:rPr>
       </w:pPr>
-      <w:hyperlink r:id="rId5" w:history="1">
+      <w:hyperlink r:id="rId21" w:history="1">
         <w:r>
           <w:rPr>
             <w:rStyle w:val="Hyperlink"/>
@@ -129,13 +536,18 @@
     </w:p>
     <w:p>
       <w:pPr>
+        <w:pStyle w:val="ListParagraph"/>
+        <w:numPr>
+          <w:ilvl w:val="0"/>
+          <w:numId w:val="1"/>
+        </w:numPr>
         <w:rPr>
           <w:rFonts w:ascii="Calibri" w:hAnsi="Calibri" w:cs="Calibri"/>
           <w:sz w:val="20"/>
           <w:szCs w:val="20"/>
         </w:rPr>
       </w:pPr>
-      <w:hyperlink r:id="rId6" w:history="1">
+      <w:hyperlink r:id="rId22" w:history="1">
         <w:r>
           <w:rPr>
             <w:rStyle w:val="Hyperlink"/>
@@ -148,39 +560,70 @@
       </w:hyperlink>
     </w:p>
     <w:p>
-      <w:pPr>
+      <w:hyperlink r:id="rId23" w:history="1">
+        <w:r>
+          <w:rPr>
+            <w:rStyle w:val="Hyperlink"/>
+            <w:i/>
+            <w:iCs/>
+            <w:lang w:eastAsia="en-GB"/>
+          </w:rPr>
+          <w:t>https://www.brightonjones.com/blog/bull-market-investing-lessons/</w:t>
+        </w:r>
+      </w:hyperlink>
+      <w:r>
+        <w:t xml:space="preserve"> </w:t>
+      </w:r>
+    </w:p>
+    <w:p>
+      <w:pPr>
+        <w:pStyle w:val="ReferenceText0"/>
+      </w:pPr>
+      <w:r>
+        <w:t xml:space="preserve">Pettifor, A. 2009. ‘I blame the Queen for this crisis’. </w:t>
+      </w:r>
+      <w:r>
         <w:rPr>
-          <w:rFonts w:ascii="Calibri" w:hAnsi="Calibri" w:cs="Calibri"/>
-          <w:sz w:val="20"/>
-          <w:szCs w:val="20"/>
-        </w:rPr>
-      </w:pPr>
-      <w:r>
-        <w:rPr>
-          <w:rFonts w:ascii="Calibri" w:hAnsi="Calibri" w:cs="Calibri"/>
-          <w:sz w:val="20"/>
-          <w:szCs w:val="20"/>
-        </w:rPr>
-        <w:t xml:space="preserve">Samuelson, P. and W. Nordhaus. 1992. </w:t>
-      </w:r>
-      <w:r>
-        <w:rPr>
-          <w:rFonts w:ascii="Calibri-Italic" w:hAnsi="Calibri-Italic" w:cs="Calibri-Italic"/>
           <w:i/>
           <w:iCs/>
-          <w:sz w:val="20"/>
-          <w:szCs w:val="20"/>
         </w:rPr>
-        <w:t xml:space="preserve">Economics </w:t>
-      </w:r>
-      <w:r>
+        <w:t xml:space="preserve">The Guardian </w:t>
+      </w:r>
+      <w:r>
+        <w:t>Feb</w:t>
+      </w:r>
+      <w:r>
+        <w:t xml:space="preserve"> 26, 2009.</w:t>
+      </w:r>
+    </w:p>
+    <w:p>
+      <w:pPr>
+        <w:pStyle w:val="Heading2"/>
+      </w:pPr>
+      <w:r>
+        <w:t>On inequality</w:t>
+      </w:r>
+    </w:p>
+    <w:p>
+      <w:pPr>
+        <w:pStyle w:val="ReferenceText0"/>
         <w:rPr>
-          <w:rFonts w:ascii="Calibri" w:hAnsi="Calibri" w:cs="Calibri"/>
-          <w:sz w:val="20"/>
-          <w:szCs w:val="20"/>
+          <w:i/>
+          <w:iCs/>
+          <w:lang w:val="en-CA"/>
         </w:rPr>
-        <w:t>(Fourteenth Edition). McGraw‐Hill.</w:t>
-      </w:r>
+      </w:pPr>
+      <w:hyperlink r:id="rId24" w:history="1">
+        <w:r>
+          <w:rPr>
+            <w:rStyle w:val="Hyperlink"/>
+            <w:i/>
+            <w:iCs/>
+            <w:lang w:val="en-CA"/>
+          </w:rPr>
+          <w:t>https://www.resilience.org/stories/2019-03-20/global-inequality-do-we-really-live-in-a-one-hump-world/</w:t>
+        </w:r>
+      </w:hyperlink>
     </w:p>
     <w:p>
       <w:pPr>
@@ -191,7 +634,10 @@
       </w:r>
     </w:p>
     <w:p>
-      <w:hyperlink r:id="rId7" w:history="1">
+      <w:r>
+        <w:t xml:space="preserve">Our World In Data (OWID) – a go-to source for COVID data but which has much other material </w:t>
+      </w:r>
+      <w:hyperlink r:id="rId25" w:history="1">
         <w:r>
           <w:rPr>
             <w:rStyle w:val="Hyperlink"/>
@@ -201,12 +647,62 @@
       </w:hyperlink>
     </w:p>
     <w:p>
-      <w:hyperlink r:id="rId8" w:history="1">
+      <w:r>
+        <w:t xml:space="preserve">John Hopkins University </w:t>
+      </w:r>
+      <w:hyperlink r:id="rId26" w:history="1">
         <w:r>
           <w:rPr>
             <w:rStyle w:val="Hyperlink"/>
           </w:rPr>
           <w:t>https://coronavirus.jhu.edu/map.html</w:t>
+        </w:r>
+      </w:hyperlink>
+    </w:p>
+    <w:p>
+      <w:pPr>
+        <w:pStyle w:val="Heading2"/>
+      </w:pPr>
+      <w:r>
+        <w:t>Excel</w:t>
+      </w:r>
+    </w:p>
+    <w:p>
+      <w:r>
+        <w:t>Leila Gharani</w:t>
+      </w:r>
+      <w:r>
+        <w:t>’s courses</w:t>
+      </w:r>
+    </w:p>
+    <w:p>
+      <w:pPr>
+        <w:ind w:firstLine="720"/>
+      </w:pPr>
+      <w:hyperlink r:id="rId27" w:history="1">
+        <w:r>
+          <w:rPr>
+            <w:rStyle w:val="Hyperlink"/>
+          </w:rPr>
+          <w:t>https://www.youtube.com/c/Leilagharani</w:t>
+        </w:r>
+      </w:hyperlink>
+    </w:p>
+    <w:p>
+      <w:r>
+        <w:t>To install Power Pivot:</w:t>
+      </w:r>
+    </w:p>
+    <w:p>
+      <w:pPr>
+        <w:ind w:left="720"/>
+      </w:pPr>
+      <w:hyperlink r:id="rId28" w:history="1">
+        <w:r>
+          <w:rPr>
+            <w:rStyle w:val="Hyperlink"/>
+          </w:rPr>
+          <w:t>https://support.microsoft.com/en-us/office/start-the-power-pivot-add-in-for-excel-a891a66d-36e3-43fc-81e8-fc4798f39ea8</w:t>
         </w:r>
       </w:hyperlink>
     </w:p>
@@ -219,6 +715,243 @@
     </w:sectPr>
   </w:body>
 </w:document>
+</file>
+
+<file path=word/numbering.xml><?xml version="1.0" encoding="utf-8"?>
+<w:numbering xmlns:wpc="http://schemas.microsoft.com/office/word/2010/wordprocessingCanvas" xmlns:cx="http://schemas.microsoft.com/office/drawing/2014/chartex" xmlns:cx1="http://schemas.microsoft.com/office/drawing/2015/9/8/chartex" xmlns:cx2="http://schemas.microsoft.com/office/drawing/2015/10/21/chartex" xmlns:cx3="http://schemas.microsoft.com/office/drawing/2016/5/9/chartex" xmlns:cx4="http://schemas.microsoft.com/office/drawing/2016/5/10/chartex" xmlns:cx5="http://schemas.microsoft.com/office/drawing/2016/5/11/chartex" xmlns:cx6="http://schemas.microsoft.com/office/drawing/2016/5/12/chartex" xmlns:cx7="http://schemas.microsoft.com/office/drawing/2016/5/13/chartex" xmlns:cx8="http://schemas.microsoft.com/office/drawing/2016/5/14/chartex" xmlns:mc="http://schemas.openxmlformats.org/markup-compatibility/2006" xmlns:aink="http://schemas.microsoft.com/office/drawing/2016/ink" xmlns:am3d="http://schemas.microsoft.com/office/drawing/2017/model3d" xmlns:o="urn:schemas-microsoft-com:office:office" xmlns:r="http://schemas.openxmlformats.org/officeDocument/2006/relationships" xmlns:m="http://schemas.openxmlformats.org/officeDocument/2006/math" xmlns:v="urn:schemas-microsoft-com:vml" xmlns:wp14="http://schemas.microsoft.com/office/word/2010/wordprocessingDrawing" xmlns:wp="http://schemas.openxmlformats.org/drawingml/2006/wordprocessingDrawing" xmlns:w10="urn:schemas-microsoft-com:office:word" xmlns:w="http://schemas.openxmlformats.org/wordprocessingml/2006/main" xmlns:w14="http://schemas.microsoft.com/office/word/2010/wordml" xmlns:w15="http://schemas.microsoft.com/office/word/2012/wordml" xmlns:w16cex="http://schemas.microsoft.com/office/word/2018/wordml/cex" xmlns:w16cid="http://schemas.microsoft.com/office/word/2016/wordml/cid" xmlns:w16="http://schemas.microsoft.com/office/word/2018/wordml" xmlns:w16sdtdh="http://schemas.microsoft.com/office/word/2020/wordml/sdtdatahash" xmlns:w16se="http://schemas.microsoft.com/office/word/2015/wordml/symex" xmlns:wpg="http://schemas.microsoft.com/office/word/2010/wordprocessingGroup" xmlns:wpi="http://schemas.microsoft.com/office/word/2010/wordprocessingInk" xmlns:wne="http://schemas.microsoft.com/office/word/2006/wordml" xmlns:wps="http://schemas.microsoft.com/office/word/2010/wordprocessingShape" mc:Ignorable="w14 w15 w16se w16cid w16 w16cex w16sdtdh wp14">
+  <w:abstractNum w:abstractNumId="0" w15:restartNumberingAfterBreak="0">
+    <w:nsid w:val="11273BD1"/>
+    <w:multiLevelType w:val="hybridMultilevel"/>
+    <w:tmpl w:val="10A296AC"/>
+    <w:lvl w:ilvl="0" w:tplc="DED2AA04">
+      <w:start w:val="1"/>
+      <w:numFmt w:val="bullet"/>
+      <w:lvlText w:val="◦"/>
+      <w:lvlJc w:val="left"/>
+      <w:pPr>
+        <w:tabs>
+          <w:tab w:val="num" w:pos="720"/>
+        </w:tabs>
+        <w:ind w:left="720" w:hanging="360"/>
+      </w:pPr>
+      <w:rPr>
+        <w:rFonts w:ascii="Garamond" w:hAnsi="Garamond" w:hint="default"/>
+      </w:rPr>
+    </w:lvl>
+    <w:lvl w:ilvl="1" w:tplc="E1783442">
+      <w:start w:val="1"/>
+      <w:numFmt w:val="bullet"/>
+      <w:lvlText w:val="◦"/>
+      <w:lvlJc w:val="left"/>
+      <w:pPr>
+        <w:tabs>
+          <w:tab w:val="num" w:pos="1440"/>
+        </w:tabs>
+        <w:ind w:left="1440" w:hanging="360"/>
+      </w:pPr>
+      <w:rPr>
+        <w:rFonts w:ascii="Garamond" w:hAnsi="Garamond" w:hint="default"/>
+      </w:rPr>
+    </w:lvl>
+    <w:lvl w:ilvl="2" w:tplc="184EE26A" w:tentative="1">
+      <w:start w:val="1"/>
+      <w:numFmt w:val="bullet"/>
+      <w:lvlText w:val="◦"/>
+      <w:lvlJc w:val="left"/>
+      <w:pPr>
+        <w:tabs>
+          <w:tab w:val="num" w:pos="2160"/>
+        </w:tabs>
+        <w:ind w:left="2160" w:hanging="360"/>
+      </w:pPr>
+      <w:rPr>
+        <w:rFonts w:ascii="Garamond" w:hAnsi="Garamond" w:hint="default"/>
+      </w:rPr>
+    </w:lvl>
+    <w:lvl w:ilvl="3" w:tplc="78FCCCAC" w:tentative="1">
+      <w:start w:val="1"/>
+      <w:numFmt w:val="bullet"/>
+      <w:lvlText w:val="◦"/>
+      <w:lvlJc w:val="left"/>
+      <w:pPr>
+        <w:tabs>
+          <w:tab w:val="num" w:pos="2880"/>
+        </w:tabs>
+        <w:ind w:left="2880" w:hanging="360"/>
+      </w:pPr>
+      <w:rPr>
+        <w:rFonts w:ascii="Garamond" w:hAnsi="Garamond" w:hint="default"/>
+      </w:rPr>
+    </w:lvl>
+    <w:lvl w:ilvl="4" w:tplc="79FADD8E" w:tentative="1">
+      <w:start w:val="1"/>
+      <w:numFmt w:val="bullet"/>
+      <w:lvlText w:val="◦"/>
+      <w:lvlJc w:val="left"/>
+      <w:pPr>
+        <w:tabs>
+          <w:tab w:val="num" w:pos="3600"/>
+        </w:tabs>
+        <w:ind w:left="3600" w:hanging="360"/>
+      </w:pPr>
+      <w:rPr>
+        <w:rFonts w:ascii="Garamond" w:hAnsi="Garamond" w:hint="default"/>
+      </w:rPr>
+    </w:lvl>
+    <w:lvl w:ilvl="5" w:tplc="0ADE4778" w:tentative="1">
+      <w:start w:val="1"/>
+      <w:numFmt w:val="bullet"/>
+      <w:lvlText w:val="◦"/>
+      <w:lvlJc w:val="left"/>
+      <w:pPr>
+        <w:tabs>
+          <w:tab w:val="num" w:pos="4320"/>
+        </w:tabs>
+        <w:ind w:left="4320" w:hanging="360"/>
+      </w:pPr>
+      <w:rPr>
+        <w:rFonts w:ascii="Garamond" w:hAnsi="Garamond" w:hint="default"/>
+      </w:rPr>
+    </w:lvl>
+    <w:lvl w:ilvl="6" w:tplc="244E1F36" w:tentative="1">
+      <w:start w:val="1"/>
+      <w:numFmt w:val="bullet"/>
+      <w:lvlText w:val="◦"/>
+      <w:lvlJc w:val="left"/>
+      <w:pPr>
+        <w:tabs>
+          <w:tab w:val="num" w:pos="5040"/>
+        </w:tabs>
+        <w:ind w:left="5040" w:hanging="360"/>
+      </w:pPr>
+      <w:rPr>
+        <w:rFonts w:ascii="Garamond" w:hAnsi="Garamond" w:hint="default"/>
+      </w:rPr>
+    </w:lvl>
+    <w:lvl w:ilvl="7" w:tplc="E632C324" w:tentative="1">
+      <w:start w:val="1"/>
+      <w:numFmt w:val="bullet"/>
+      <w:lvlText w:val="◦"/>
+      <w:lvlJc w:val="left"/>
+      <w:pPr>
+        <w:tabs>
+          <w:tab w:val="num" w:pos="5760"/>
+        </w:tabs>
+        <w:ind w:left="5760" w:hanging="360"/>
+      </w:pPr>
+      <w:rPr>
+        <w:rFonts w:ascii="Garamond" w:hAnsi="Garamond" w:hint="default"/>
+      </w:rPr>
+    </w:lvl>
+    <w:lvl w:ilvl="8" w:tplc="E34094F6" w:tentative="1">
+      <w:start w:val="1"/>
+      <w:numFmt w:val="bullet"/>
+      <w:lvlText w:val="◦"/>
+      <w:lvlJc w:val="left"/>
+      <w:pPr>
+        <w:tabs>
+          <w:tab w:val="num" w:pos="6480"/>
+        </w:tabs>
+        <w:ind w:left="6480" w:hanging="360"/>
+      </w:pPr>
+      <w:rPr>
+        <w:rFonts w:ascii="Garamond" w:hAnsi="Garamond" w:hint="default"/>
+      </w:rPr>
+    </w:lvl>
+  </w:abstractNum>
+  <w:abstractNum w:abstractNumId="1" w15:restartNumberingAfterBreak="0">
+    <w:nsid w:val="18977FF4"/>
+    <w:multiLevelType w:val="hybridMultilevel"/>
+    <w:tmpl w:val="00203548"/>
+    <w:lvl w:ilvl="0" w:tplc="1009000F">
+      <w:start w:val="1"/>
+      <w:numFmt w:val="decimal"/>
+      <w:lvlText w:val="%1."/>
+      <w:lvlJc w:val="left"/>
+      <w:pPr>
+        <w:ind w:left="360" w:hanging="360"/>
+      </w:pPr>
+    </w:lvl>
+    <w:lvl w:ilvl="1" w:tplc="10090019" w:tentative="1">
+      <w:start w:val="1"/>
+      <w:numFmt w:val="lowerLetter"/>
+      <w:lvlText w:val="%2."/>
+      <w:lvlJc w:val="left"/>
+      <w:pPr>
+        <w:ind w:left="1080" w:hanging="360"/>
+      </w:pPr>
+    </w:lvl>
+    <w:lvl w:ilvl="2" w:tplc="1009001B" w:tentative="1">
+      <w:start w:val="1"/>
+      <w:numFmt w:val="lowerRoman"/>
+      <w:lvlText w:val="%3."/>
+      <w:lvlJc w:val="right"/>
+      <w:pPr>
+        <w:ind w:left="1800" w:hanging="180"/>
+      </w:pPr>
+    </w:lvl>
+    <w:lvl w:ilvl="3" w:tplc="1009000F" w:tentative="1">
+      <w:start w:val="1"/>
+      <w:numFmt w:val="decimal"/>
+      <w:lvlText w:val="%4."/>
+      <w:lvlJc w:val="left"/>
+      <w:pPr>
+        <w:ind w:left="2520" w:hanging="360"/>
+      </w:pPr>
+    </w:lvl>
+    <w:lvl w:ilvl="4" w:tplc="10090019" w:tentative="1">
+      <w:start w:val="1"/>
+      <w:numFmt w:val="lowerLetter"/>
+      <w:lvlText w:val="%5."/>
+      <w:lvlJc w:val="left"/>
+      <w:pPr>
+        <w:ind w:left="3240" w:hanging="360"/>
+      </w:pPr>
+    </w:lvl>
+    <w:lvl w:ilvl="5" w:tplc="1009001B" w:tentative="1">
+      <w:start w:val="1"/>
+      <w:numFmt w:val="lowerRoman"/>
+      <w:lvlText w:val="%6."/>
+      <w:lvlJc w:val="right"/>
+      <w:pPr>
+        <w:ind w:left="3960" w:hanging="180"/>
+      </w:pPr>
+    </w:lvl>
+    <w:lvl w:ilvl="6" w:tplc="1009000F" w:tentative="1">
+      <w:start w:val="1"/>
+      <w:numFmt w:val="decimal"/>
+      <w:lvlText w:val="%7."/>
+      <w:lvlJc w:val="left"/>
+      <w:pPr>
+        <w:ind w:left="4680" w:hanging="360"/>
+      </w:pPr>
+    </w:lvl>
+    <w:lvl w:ilvl="7" w:tplc="10090019" w:tentative="1">
+      <w:start w:val="1"/>
+      <w:numFmt w:val="lowerLetter"/>
+      <w:lvlText w:val="%8."/>
+      <w:lvlJc w:val="left"/>
+      <w:pPr>
+        <w:ind w:left="5400" w:hanging="360"/>
+      </w:pPr>
+    </w:lvl>
+    <w:lvl w:ilvl="8" w:tplc="1009001B" w:tentative="1">
+      <w:start w:val="1"/>
+      <w:numFmt w:val="lowerRoman"/>
+      <w:lvlText w:val="%9."/>
+      <w:lvlJc w:val="right"/>
+      <w:pPr>
+        <w:ind w:left="6120" w:hanging="180"/>
+      </w:pPr>
+    </w:lvl>
+  </w:abstractNum>
+  <w:num w:numId="1">
+    <w:abstractNumId w:val="1"/>
+  </w:num>
+  <w:num w:numId="2">
+    <w:abstractNumId w:val="0"/>
+  </w:num>
+</w:numbering>
 </file>
 
 <file path=word/styles.xml><?xml version="1.0" encoding="utf-8"?>
@@ -673,10 +1406,9 @@
     <w:next w:val="Normal"/>
     <w:link w:val="Heading3Char"/>
     <w:uiPriority w:val="9"/>
-    <w:semiHidden/>
     <w:unhideWhenUsed/>
     <w:qFormat/>
-    <w:rsid w:val="00F15C08"/>
+    <w:rsid w:val="00A96CB6"/>
     <w:pPr>
       <w:keepNext/>
       <w:keepLines/>
@@ -684,9 +1416,9 @@
       <w:outlineLvl w:val="2"/>
     </w:pPr>
     <w:rPr>
-      <w:rFonts w:asciiTheme="majorHAnsi" w:eastAsiaTheme="majorEastAsia" w:hAnsiTheme="majorHAnsi" w:cstheme="majorBidi"/>
+      <w:rFonts w:ascii="Copperplate Gothic Bold" w:eastAsiaTheme="majorEastAsia" w:hAnsi="Copperplate Gothic Bold" w:cstheme="majorBidi"/>
+      <w:i/>
       <w:color w:val="1F3763" w:themeColor="accent1" w:themeShade="7F"/>
-      <w:sz w:val="24"/>
       <w:szCs w:val="24"/>
     </w:rPr>
   </w:style>
@@ -867,12 +1599,11 @@
     <w:basedOn w:val="DefaultParagraphFont"/>
     <w:link w:val="Heading3"/>
     <w:uiPriority w:val="9"/>
-    <w:semiHidden/>
-    <w:rsid w:val="00F15C08"/>
-    <w:rPr>
-      <w:rFonts w:asciiTheme="majorHAnsi" w:eastAsiaTheme="majorEastAsia" w:hAnsiTheme="majorHAnsi" w:cstheme="majorBidi"/>
+    <w:rsid w:val="00A96CB6"/>
+    <w:rPr>
+      <w:rFonts w:ascii="Copperplate Gothic Bold" w:eastAsiaTheme="majorEastAsia" w:hAnsi="Copperplate Gothic Bold" w:cstheme="majorBidi"/>
+      <w:i/>
       <w:color w:val="1F3763" w:themeColor="accent1" w:themeShade="7F"/>
-      <w:sz w:val="24"/>
       <w:szCs w:val="24"/>
     </w:rPr>
   </w:style>
@@ -1017,6 +1748,43 @@
       <w:i/>
       <w:iCs/>
       <w:color w:val="404040" w:themeColor="text1" w:themeTint="BF"/>
+    </w:rPr>
+  </w:style>
+  <w:style w:type="paragraph" w:customStyle="1" w:styleId="referencetext">
+    <w:name w:val="reference text"/>
+    <w:basedOn w:val="FootnoteText"/>
+    <w:rsid w:val="00697E0C"/>
+    <w:pPr>
+      <w:pBdr>
+        <w:top w:val="none" w:sz="0" w:space="0" w:color="auto"/>
+        <w:left w:val="none" w:sz="0" w:space="0" w:color="auto"/>
+        <w:bottom w:val="none" w:sz="0" w:space="0" w:color="auto"/>
+        <w:right w:val="none" w:sz="0" w:space="0" w:color="auto"/>
+        <w:between w:val="none" w:sz="0" w:space="0" w:color="auto"/>
+        <w:bar w:val="none" w:sz="0" w:color="auto"/>
+      </w:pBdr>
+      <w:spacing w:after="60"/>
+      <w:ind w:left="284" w:hanging="284"/>
+    </w:pPr>
+    <w:rPr>
+      <w:rFonts w:ascii="Times New Roman" w:eastAsia="Times New Roman" w:hAnsi="Times New Roman" w:cs="Times New Roman"/>
+      <w:bCs/>
+      <w:color w:val="auto"/>
+      <w:sz w:val="22"/>
+      <w:bdr w:val="none" w:sz="0" w:space="0" w:color="auto"/>
+      <w:lang w:val="en-US" w:eastAsia="en-US"/>
+    </w:rPr>
+  </w:style>
+  <w:style w:type="paragraph" w:customStyle="1" w:styleId="ReferenceText0">
+    <w:name w:val="Reference Text"/>
+    <w:basedOn w:val="Normal"/>
+    <w:qFormat/>
+    <w:rsid w:val="00253C2D"/>
+    <w:pPr>
+      <w:ind w:left="720" w:hanging="720"/>
+    </w:pPr>
+    <w:rPr>
+      <w:lang w:val="en-GB" w:eastAsia="en-GB"/>
     </w:rPr>
   </w:style>
 </w:styles>

</xml_diff>